<commit_message>
queries definitivas y actualizadas mías
</commit_message>
<xml_diff>
--- a/Deliverables/D03/Queries/Queries-Jesús.docx
+++ b/Deliverables/D03/Queries/Queries-Jesús.docx
@@ -354,6 +354,7 @@
         </w:rPr>
         <w:t>tasks</w:t>
       </w:r>
+      <w:proofErr w:type="spellEnd"/>
       <w:r>
         <w:rPr>
           <w:sz w:val="26"/>
@@ -366,15 +367,16 @@
           <w:sz w:val="26"/>
           <w:szCs w:val="26"/>
         </w:rPr>
-        <w:t>El</w:t>
-      </w:r>
-      <w:proofErr w:type="spellEnd"/>
-      <w:r>
-        <w:rPr>
-          <w:sz w:val="26"/>
-          <w:szCs w:val="26"/>
-        </w:rPr>
-        <w:t xml:space="preserve"> promedio, el mínimo, el máximo y la desviación estándar del Precio máximo de las tareas de reparación</w:t>
+        <w:t xml:space="preserve"> Devuelve e</w:t>
+      </w:r>
+      <w:bookmarkStart w:id="0" w:name="_GoBack"/>
+      <w:bookmarkEnd w:id="0"/>
+      <w:r>
+        <w:rPr>
+          <w:sz w:val="26"/>
+          <w:szCs w:val="26"/>
+        </w:rPr>
+        <w:t>l promedio, el mínimo, el máximo y la desviación estándar del Precio máximo de las tareas de reparación</w:t>
       </w:r>
       <w:r>
         <w:rPr>
@@ -1017,9 +1019,16 @@
           <w:sz w:val="26"/>
           <w:szCs w:val="26"/>
         </w:rPr>
-        <w:t>El</w:t>
-      </w:r>
-      <w:proofErr w:type="spellEnd"/>
+        <w:t>Devuelve</w:t>
+      </w:r>
+      <w:proofErr w:type="spellEnd"/>
+      <w:r>
+        <w:rPr>
+          <w:sz w:val="26"/>
+          <w:szCs w:val="26"/>
+        </w:rPr>
+        <w:t xml:space="preserve"> el</w:t>
+      </w:r>
       <w:r>
         <w:rPr>
           <w:sz w:val="26"/>
@@ -1771,14 +1780,19 @@
         </w:rPr>
         <w:t xml:space="preserve"> </w:t>
       </w:r>
-      <w:bookmarkStart w:id="0" w:name="_GoBack"/>
-      <w:bookmarkEnd w:id="0"/>
-      <w:r>
-        <w:rPr>
-          <w:sz w:val="26"/>
-          <w:szCs w:val="26"/>
-        </w:rPr>
-        <w:t>La lista de clientes que han publicado al menos un 10% más de tareas de reparación</w:t>
+      <w:r>
+        <w:rPr>
+          <w:sz w:val="26"/>
+          <w:szCs w:val="26"/>
+        </w:rPr>
+        <w:t>Devuelve la</w:t>
+      </w:r>
+      <w:r>
+        <w:rPr>
+          <w:sz w:val="26"/>
+          <w:szCs w:val="26"/>
+        </w:rPr>
+        <w:t xml:space="preserve"> lista de clientes que han publicado al menos un 10% más de tareas de reparación</w:t>
       </w:r>
       <w:r>
         <w:rPr>
@@ -2131,14 +2145,6 @@
         <w:t>(</w:t>
       </w:r>
       <w:proofErr w:type="spellStart"/>
-      <w:r>
-        <w:rPr>
-          <w:b/>
-          <w:sz w:val="26"/>
-          <w:szCs w:val="26"/>
-        </w:rPr>
-        <w:t>f.</w:t>
-      </w:r>
       <w:proofErr w:type="gramStart"/>
       <w:r>
         <w:rPr>
@@ -2146,10 +2152,26 @@
           <w:sz w:val="26"/>
           <w:szCs w:val="26"/>
         </w:rPr>
-        <w:t>application.size</w:t>
-      </w:r>
-      <w:proofErr w:type="spellEnd"/>
+        <w:t>f.application</w:t>
+      </w:r>
+      <w:r>
+        <w:rPr>
+          <w:b/>
+          <w:sz w:val="26"/>
+          <w:szCs w:val="26"/>
+        </w:rPr>
+        <w:t>s</w:t>
+      </w:r>
       <w:proofErr w:type="gramEnd"/>
+      <w:r>
+        <w:rPr>
+          <w:b/>
+          <w:sz w:val="26"/>
+          <w:szCs w:val="26"/>
+        </w:rPr>
+        <w:t>.size</w:t>
+      </w:r>
+      <w:proofErr w:type="spellEnd"/>
       <w:r>
         <w:rPr>
           <w:b/>

</xml_diff>